<commit_message>
Se modificaron las rutas (checkexistsuser y userbyemail) para que sean POST.
</commit_message>
<xml_diff>
--- a/instructivo.docx
+++ b/instructivo.docx
@@ -200,6 +200,18 @@
       <w:r>
         <w:t>)</w:t>
       </w:r>
+      <w:r>
+        <w:t xml:space="preserve"> </w:t>
+      </w:r>
+      <w:r>
+        <w:rPr>
+          <w:rFonts w:ascii="Arial" w:hAnsi="Arial" w:cs="Arial"/>
+          <w:color w:val="444444"/>
+          <w:sz w:val="20"/>
+          <w:szCs w:val="20"/>
+        </w:rPr>
+        <w:t>10.5.24-MariaDB</w:t>
+      </w:r>
     </w:p>
     <w:p>
       <w:pPr>
@@ -235,7 +247,15 @@
         <w:t>Espacio en disco suficiente</w:t>
       </w:r>
       <w:r>
-        <w:t>, se recomienda como mínimo 2GB</w:t>
+        <w:t xml:space="preserve">, se recomienda como mínimo </w:t>
+      </w:r>
+      <w:r>
+        <w:t>1</w:t>
+      </w:r>
+      <w:bookmarkStart w:id="0" w:name="_GoBack"/>
+      <w:bookmarkEnd w:id="0"/>
+      <w:r>
+        <w:t>2GB</w:t>
       </w:r>
     </w:p>
     <w:p>
@@ -447,10 +467,7 @@
         <w:t>Importe el archivo de volcado SQL proporcionado</w:t>
       </w:r>
       <w:r>
-        <w:t xml:space="preserve"> </w:t>
-      </w:r>
-      <w:r>
-        <w:t>“</w:t>
+        <w:t xml:space="preserve"> “</w:t>
       </w:r>
       <w:proofErr w:type="spellStart"/>
       <w:r>
@@ -571,19 +588,7 @@
         <w:t xml:space="preserve"> Transfer</w:t>
       </w:r>
       <w:r>
-        <w:t xml:space="preserve"> (API REST) que proporciona </w:t>
-      </w:r>
-      <w:r>
-        <w:t xml:space="preserve"> operaciones </w:t>
-      </w:r>
-      <w:r>
-        <w:t xml:space="preserve">que </w:t>
-      </w:r>
-      <w:r>
-        <w:t>se mapean a los métodos HTTP estándar</w:t>
-      </w:r>
-      <w:r>
-        <w:t xml:space="preserve"> </w:t>
+        <w:t xml:space="preserve"> (API REST) que proporciona  operaciones que se mapean a los métodos HTTP estándar </w:t>
       </w:r>
       <w:r>
         <w:t>CRUD (Crear, Leer, Actualizar, Borrar)</w:t>
@@ -1015,8 +1020,6 @@
           <w:bCs/>
         </w:rPr>
       </w:pPr>
-      <w:bookmarkStart w:id="0" w:name="_GoBack"/>
-      <w:bookmarkEnd w:id="0"/>
     </w:p>
     <w:p>
       <w:pPr>
@@ -3057,6 +3060,7 @@
   <w:style w:type="character" w:default="1" w:styleId="Fuentedeprrafopredeter">
     <w:name w:val="Default Paragraph Font"/>
     <w:uiPriority w:val="1"/>
+    <w:semiHidden/>
     <w:unhideWhenUsed/>
   </w:style>
   <w:style w:type="table" w:default="1" w:styleId="Tablanormal">
@@ -3377,6 +3381,7 @@
   <w:style w:type="character" w:default="1" w:styleId="Fuentedeprrafopredeter">
     <w:name w:val="Default Paragraph Font"/>
     <w:uiPriority w:val="1"/>
+    <w:semiHidden/>
     <w:unhideWhenUsed/>
   </w:style>
   <w:style w:type="table" w:default="1" w:styleId="Tablanormal">

</xml_diff>